<commit_message>
update Java D5 hw: calendar
</commit_message>
<xml_diff>
--- a/JavaSE/DAY5-循环-while/Note/第五天.docx
+++ b/JavaSE/DAY5-循环-while/Note/第五天.docx
@@ -613,16 +613,7 @@
         <w:t>和</w:t>
       </w:r>
       <w:r>
-        <w:t>true&amp;&amp;false</w:t>
-      </w:r>
-      <w:r>
-        <w:t>&amp;&amp;</w:t>
-      </w:r>
-      <w:r>
-        <w:t>true</w:t>
-      </w:r>
-      <w:r>
-        <w:t xml:space="preserve">    </w:t>
+        <w:t xml:space="preserve">true&amp;&amp;false&amp;&amp;true    </w:t>
       </w:r>
     </w:p>
     <w:p>
@@ -649,9 +640,6 @@
           <w:numId w:val="4"/>
         </w:numPr>
         <w:ind w:firstLineChars="0"/>
-        <w:rPr>
-          <w:rFonts w:hint="eastAsia"/>
-        </w:rPr>
       </w:pPr>
       <w:r>
         <w:rPr>
@@ -667,11 +655,6 @@
       </w:r>
     </w:p>
     <w:p>
-      <w:pPr>
-        <w:rPr>
-          <w:rFonts w:hint="eastAsia"/>
-        </w:rPr>
-      </w:pPr>
       <w:r>
         <w:rPr>
           <w:rFonts w:hint="eastAsia"/>
@@ -785,11 +768,6 @@
       </w:r>
     </w:p>
     <w:p>
-      <w:pPr>
-        <w:rPr>
-          <w:rFonts w:hint="eastAsia"/>
-        </w:rPr>
-      </w:pPr>
       <w:r>
         <w:rPr>
           <w:rFonts w:hint="eastAsia"/>
@@ -866,11 +844,6 @@
             <w:tcW w:w="1838" w:type="dxa"/>
           </w:tcPr>
           <w:p>
-            <w:pPr>
-              <w:rPr>
-                <w:rFonts w:hint="eastAsia"/>
-              </w:rPr>
-            </w:pPr>
             <w:r>
               <w:rPr>
                 <w:rFonts w:hint="eastAsia"/>
@@ -884,11 +857,6 @@
             <w:tcW w:w="6458" w:type="dxa"/>
           </w:tcPr>
           <w:p>
-            <w:pPr>
-              <w:rPr>
-                <w:rFonts w:hint="eastAsia"/>
-              </w:rPr>
-            </w:pPr>
             <w:r>
               <w:rPr>
                 <w:rFonts w:hint="eastAsia"/>
@@ -904,11 +872,6 @@
             <w:tcW w:w="1838" w:type="dxa"/>
           </w:tcPr>
           <w:p>
-            <w:pPr>
-              <w:rPr>
-                <w:rFonts w:hint="eastAsia"/>
-              </w:rPr>
-            </w:pPr>
             <w:r>
               <w:rPr>
                 <w:rFonts w:hint="eastAsia"/>
@@ -922,11 +885,6 @@
             <w:tcW w:w="6458" w:type="dxa"/>
           </w:tcPr>
           <w:p>
-            <w:pPr>
-              <w:rPr>
-                <w:rFonts w:hint="eastAsia"/>
-              </w:rPr>
-            </w:pPr>
             <w:r>
               <w:rPr>
                 <w:rFonts w:hint="eastAsia"/>
@@ -984,11 +942,6 @@
             <w:tcW w:w="1838" w:type="dxa"/>
           </w:tcPr>
           <w:p>
-            <w:pPr>
-              <w:rPr>
-                <w:rFonts w:hint="eastAsia"/>
-              </w:rPr>
-            </w:pPr>
             <w:r>
               <w:rPr>
                 <w:rFonts w:hint="eastAsia"/>
@@ -1004,7 +957,6 @@
           <w:p>
             <w:pPr>
               <w:rPr>
-                <w:rFonts w:hint="eastAsia"/>
                 <w:color w:val="FF0000"/>
               </w:rPr>
             </w:pPr>
@@ -1024,11 +976,6 @@
             <w:tcW w:w="1838" w:type="dxa"/>
           </w:tcPr>
           <w:p>
-            <w:pPr>
-              <w:rPr>
-                <w:rFonts w:hint="eastAsia"/>
-              </w:rPr>
-            </w:pPr>
             <w:r>
               <w:rPr>
                 <w:rFonts w:hint="eastAsia"/>
@@ -1045,11 +992,6 @@
             <w:tcW w:w="6458" w:type="dxa"/>
           </w:tcPr>
           <w:p>
-            <w:pPr>
-              <w:rPr>
-                <w:rFonts w:hint="eastAsia"/>
-              </w:rPr>
-            </w:pPr>
             <w:r>
               <w:rPr>
                 <w:rFonts w:hint="eastAsia"/>
@@ -1823,11 +1765,6 @@
       </w:r>
     </w:p>
     <w:p>
-      <w:pPr>
-        <w:rPr>
-          <w:rFonts w:hint="eastAsia"/>
-        </w:rPr>
-      </w:pPr>
       <w:r>
         <w:rPr>
           <w:rFonts w:hint="eastAsia"/>
@@ -1939,11 +1876,6 @@
       </w:r>
     </w:p>
     <w:p>
-      <w:pPr>
-        <w:rPr>
-          <w:rFonts w:hint="eastAsia"/>
-        </w:rPr>
-      </w:pPr>
       <w:r>
         <w:rPr>
           <w:rFonts w:hint="eastAsia"/>
@@ -2026,11 +1958,6 @@
       </w:r>
     </w:p>
     <w:p>
-      <w:pPr>
-        <w:rPr>
-          <w:rFonts w:hint="eastAsia"/>
-        </w:rPr>
-      </w:pPr>
       <w:r>
         <w:rPr>
           <w:rFonts w:hint="eastAsia"/>
@@ -2172,11 +2099,6 @@
       </w:r>
     </w:p>
     <w:p>
-      <w:pPr>
-        <w:rPr>
-          <w:rFonts w:hint="eastAsia"/>
-        </w:rPr>
-      </w:pPr>
       <w:r>
         <w:rPr>
           <w:rFonts w:hint="eastAsia"/>
@@ -2296,8 +2218,6 @@
         </w:rPr>
         <w:t>非常重要</w:t>
       </w:r>
-      <w:bookmarkStart w:id="0" w:name="_GoBack"/>
-      <w:bookmarkEnd w:id="0"/>
       <w:r>
         <w:rPr>
           <w:rFonts w:hint="eastAsia"/>
@@ -2452,6 +2372,7 @@
       </w:r>
     </w:p>
     <w:p>
+      <w:bookmarkStart w:id="0" w:name="_GoBack"/>
       <w:r>
         <w:rPr>
           <w:rFonts w:hint="eastAsia"/>
@@ -2500,12 +2421,8 @@
         </w:drawing>
       </w:r>
     </w:p>
-    <w:p>
-      <w:pPr>
-        <w:rPr>
-          <w:rFonts w:hint="eastAsia"/>
-        </w:rPr>
-      </w:pPr>
+    <w:bookmarkEnd w:id="0"/>
+    <w:p>
       <w:r>
         <w:rPr>
           <w:rFonts w:hint="eastAsia"/>
@@ -2583,9 +2500,6 @@
           <w:numId w:val="3"/>
         </w:numPr>
         <w:ind w:firstLineChars="0"/>
-        <w:rPr>
-          <w:rFonts w:hint="eastAsia"/>
-        </w:rPr>
       </w:pPr>
       <w:r>
         <w:rPr>
@@ -2632,34 +2546,42 @@
           <w:numId w:val="3"/>
         </w:numPr>
         <w:ind w:firstLineChars="0"/>
-      </w:pPr>
-      <w:r>
-        <w:rPr>
-          <w:rFonts w:hint="eastAsia"/>
+        <w:rPr>
+          <w:highlight w:val="yellow"/>
+        </w:rPr>
+      </w:pPr>
+      <w:r>
+        <w:rPr>
+          <w:rFonts w:hint="eastAsia"/>
+          <w:highlight w:val="yellow"/>
         </w:rPr>
         <w:t>使用</w:t>
       </w:r>
       <w:r>
         <w:rPr>
           <w:rFonts w:hint="eastAsia"/>
+          <w:highlight w:val="yellow"/>
         </w:rPr>
         <w:t>For</w:t>
       </w:r>
       <w:r>
         <w:rPr>
           <w:rFonts w:hint="eastAsia"/>
+          <w:highlight w:val="yellow"/>
         </w:rPr>
         <w:t>和</w:t>
       </w:r>
       <w:r>
         <w:rPr>
           <w:rFonts w:hint="eastAsia"/>
+          <w:highlight w:val="yellow"/>
         </w:rPr>
         <w:t>While</w:t>
       </w:r>
       <w:r>
         <w:rPr>
           <w:rFonts w:hint="eastAsia"/>
+          <w:highlight w:val="yellow"/>
         </w:rPr>
         <w:t>来重写万年历</w:t>
       </w:r>
@@ -2883,9 +2805,6 @@
           <w:numId w:val="3"/>
         </w:numPr>
         <w:ind w:firstLineChars="0"/>
-        <w:rPr>
-          <w:rFonts w:hint="eastAsia"/>
-        </w:rPr>
       </w:pPr>
       <w:r>
         <w:t>L</w:t>
@@ -4415,7 +4334,7 @@
 </file>
 
 <file path=customXml/itemProps1.xml><?xml version="1.0" encoding="utf-8"?>
-<ds:datastoreItem xmlns:ds="http://schemas.openxmlformats.org/officeDocument/2006/customXml" ds:itemID="{B7758473-B005-4A63-802A-5A0933F1044F}">
+<ds:datastoreItem xmlns:ds="http://schemas.openxmlformats.org/officeDocument/2006/customXml" ds:itemID="{B3B8B93D-06FB-4C85-9DDF-09287EADCB88}">
   <ds:schemaRefs>
     <ds:schemaRef ds:uri="http://schemas.openxmlformats.org/officeDocument/2006/bibliography"/>
   </ds:schemaRefs>

</xml_diff>